<commit_message>
Mise à jour de la note de cadrage.
</commit_message>
<xml_diff>
--- a/Gestion de Projet/Rendu/Note_de_Cadrage_Projet_Bachelor_Schlotter_Romain.docx
+++ b/Gestion de Projet/Rendu/Note_de_Cadrage_Projet_Bachelor_Schlotter_Romain.docx
@@ -33,6 +33,7 @@
       </w:pPr>
       <w:bookmarkStart w:id="0" w:name="_Toc58247257"/>
       <w:bookmarkStart w:id="1" w:name="_Toc58247302"/>
+      <w:bookmarkStart w:id="2" w:name="_Toc58429546"/>
       <w:r>
         <w:rPr>
           <w:b/>
@@ -61,19 +62,22 @@
       </w:r>
       <w:bookmarkEnd w:id="0"/>
       <w:bookmarkEnd w:id="1"/>
+      <w:bookmarkEnd w:id="2"/>
     </w:p>
     <w:p>
       <w:pPr>
         <w:pStyle w:val="Titre2"/>
         <w:jc w:val="center"/>
       </w:pPr>
-      <w:bookmarkStart w:id="2" w:name="_Toc58247258"/>
-      <w:bookmarkStart w:id="3" w:name="_Toc58247303"/>
+      <w:bookmarkStart w:id="3" w:name="_Toc58247258"/>
+      <w:bookmarkStart w:id="4" w:name="_Toc58247303"/>
+      <w:bookmarkStart w:id="5" w:name="_Toc58429547"/>
       <w:r>
         <w:t>Romain Schlotter</w:t>
       </w:r>
-      <w:bookmarkEnd w:id="2"/>
       <w:bookmarkEnd w:id="3"/>
+      <w:bookmarkEnd w:id="4"/>
+      <w:bookmarkEnd w:id="5"/>
     </w:p>
     <w:p/>
     <w:p/>
@@ -131,24 +135,15 @@
               <w:noProof/>
             </w:rPr>
           </w:pPr>
-        </w:p>
-        <w:p>
-          <w:pPr>
-            <w:pStyle w:val="TM1"/>
-            <w:tabs>
-              <w:tab w:val="right" w:leader="dot" w:pos="9062"/>
-            </w:tabs>
-            <w:rPr>
-              <w:noProof/>
-            </w:rPr>
-          </w:pPr>
-          <w:hyperlink w:anchor="_Toc58247304" w:history="1">
+          <w:hyperlink w:anchor="_Toc58429546" w:history="1">
             <w:r>
               <w:rPr>
                 <w:rStyle w:val="Lienhypertexte"/>
-                <w:noProof/>
-              </w:rPr>
-              <w:t>1] Définition du projet</w:t>
+                <w:b/>
+                <w:bCs/>
+                <w:noProof/>
+              </w:rPr>
+              <w:t>Projet Manic Shooter</w:t>
             </w:r>
             <w:r>
               <w:rPr>
@@ -169,7 +164,7 @@
                 <w:noProof/>
                 <w:webHidden/>
               </w:rPr>
-              <w:instrText xml:space="preserve"> PAGEREF _Toc58247304 \h </w:instrText>
+              <w:instrText xml:space="preserve"> PAGEREF _Toc58429546 \h </w:instrText>
             </w:r>
             <w:r>
               <w:rPr>
@@ -189,7 +184,7 @@
                 <w:noProof/>
                 <w:webHidden/>
               </w:rPr>
-              <w:t>2</w:t>
+              <w:t>1</w:t>
             </w:r>
             <w:r>
               <w:rPr>
@@ -210,13 +205,15 @@
               <w:noProof/>
             </w:rPr>
           </w:pPr>
-          <w:hyperlink w:anchor="_Toc58247305" w:history="1">
+          <w:hyperlink w:anchor="_Toc58429548" w:history="1">
             <w:r>
               <w:rPr>
                 <w:rStyle w:val="Lienhypertexte"/>
-                <w:noProof/>
-              </w:rPr>
-              <w:t>2]Origine du projet</w:t>
+                <w:b/>
+                <w:bCs/>
+                <w:noProof/>
+              </w:rPr>
+              <w:t>1] Définition du projet</w:t>
             </w:r>
             <w:r>
               <w:rPr>
@@ -237,7 +234,143 @@
                 <w:noProof/>
                 <w:webHidden/>
               </w:rPr>
-              <w:instrText xml:space="preserve"> PAGEREF _Toc58247305 \h </w:instrText>
+              <w:instrText xml:space="preserve"> PAGEREF _Toc58429548 \h </w:instrText>
+            </w:r>
+            <w:r>
+              <w:rPr>
+                <w:noProof/>
+                <w:webHidden/>
+              </w:rPr>
+            </w:r>
+            <w:r>
+              <w:rPr>
+                <w:noProof/>
+                <w:webHidden/>
+              </w:rPr>
+              <w:fldChar w:fldCharType="separate"/>
+            </w:r>
+            <w:r>
+              <w:rPr>
+                <w:noProof/>
+                <w:webHidden/>
+              </w:rPr>
+              <w:t>2</w:t>
+            </w:r>
+            <w:r>
+              <w:rPr>
+                <w:noProof/>
+                <w:webHidden/>
+              </w:rPr>
+              <w:fldChar w:fldCharType="end"/>
+            </w:r>
+          </w:hyperlink>
+        </w:p>
+        <w:p>
+          <w:pPr>
+            <w:pStyle w:val="TM2"/>
+            <w:tabs>
+              <w:tab w:val="right" w:leader="dot" w:pos="9062"/>
+            </w:tabs>
+            <w:rPr>
+              <w:noProof/>
+            </w:rPr>
+          </w:pPr>
+          <w:hyperlink w:anchor="_Toc58429549" w:history="1">
+            <w:r>
+              <w:rPr>
+                <w:rStyle w:val="Lienhypertexte"/>
+                <w:noProof/>
+              </w:rPr>
+              <w:t>A] Définition</w:t>
+            </w:r>
+            <w:r>
+              <w:rPr>
+                <w:noProof/>
+                <w:webHidden/>
+              </w:rPr>
+              <w:tab/>
+            </w:r>
+            <w:r>
+              <w:rPr>
+                <w:noProof/>
+                <w:webHidden/>
+              </w:rPr>
+              <w:fldChar w:fldCharType="begin"/>
+            </w:r>
+            <w:r>
+              <w:rPr>
+                <w:noProof/>
+                <w:webHidden/>
+              </w:rPr>
+              <w:instrText xml:space="preserve"> PAGEREF _Toc58429549 \h </w:instrText>
+            </w:r>
+            <w:r>
+              <w:rPr>
+                <w:noProof/>
+                <w:webHidden/>
+              </w:rPr>
+            </w:r>
+            <w:r>
+              <w:rPr>
+                <w:noProof/>
+                <w:webHidden/>
+              </w:rPr>
+              <w:fldChar w:fldCharType="separate"/>
+            </w:r>
+            <w:r>
+              <w:rPr>
+                <w:noProof/>
+                <w:webHidden/>
+              </w:rPr>
+              <w:t>2</w:t>
+            </w:r>
+            <w:r>
+              <w:rPr>
+                <w:noProof/>
+                <w:webHidden/>
+              </w:rPr>
+              <w:fldChar w:fldCharType="end"/>
+            </w:r>
+          </w:hyperlink>
+        </w:p>
+        <w:p>
+          <w:pPr>
+            <w:pStyle w:val="TM2"/>
+            <w:tabs>
+              <w:tab w:val="right" w:leader="dot" w:pos="9062"/>
+            </w:tabs>
+            <w:rPr>
+              <w:noProof/>
+            </w:rPr>
+          </w:pPr>
+          <w:hyperlink w:anchor="_Toc58429550" w:history="1">
+            <w:r>
+              <w:rPr>
+                <w:rStyle w:val="Lienhypertexte"/>
+                <w:noProof/>
+              </w:rPr>
+              <w:t>B] Problématique</w:t>
+            </w:r>
+            <w:r>
+              <w:rPr>
+                <w:noProof/>
+                <w:webHidden/>
+              </w:rPr>
+              <w:tab/>
+            </w:r>
+            <w:r>
+              <w:rPr>
+                <w:noProof/>
+                <w:webHidden/>
+              </w:rPr>
+              <w:fldChar w:fldCharType="begin"/>
+            </w:r>
+            <w:r>
+              <w:rPr>
+                <w:noProof/>
+                <w:webHidden/>
+              </w:rPr>
+              <w:instrText xml:space="preserve"> PAGEREF _Toc58429550 \h </w:instrText>
             </w:r>
             <w:r>
               <w:rPr>
@@ -278,13 +411,15 @@
               <w:noProof/>
             </w:rPr>
           </w:pPr>
-          <w:hyperlink w:anchor="_Toc58247306" w:history="1">
+          <w:hyperlink w:anchor="_Toc58429551" w:history="1">
             <w:r>
               <w:rPr>
                 <w:rStyle w:val="Lienhypertexte"/>
-                <w:noProof/>
-              </w:rPr>
-              <w:t>3]Objectifs du Projet</w:t>
+                <w:b/>
+                <w:bCs/>
+                <w:noProof/>
+              </w:rPr>
+              <w:t>2]Origine du projet</w:t>
             </w:r>
             <w:r>
               <w:rPr>
@@ -305,7 +440,7 @@
                 <w:noProof/>
                 <w:webHidden/>
               </w:rPr>
-              <w:instrText xml:space="preserve"> PAGEREF _Toc58247306 \h </w:instrText>
+              <w:instrText xml:space="preserve"> PAGEREF _Toc58429551 \h </w:instrText>
             </w:r>
             <w:r>
               <w:rPr>
@@ -346,13 +481,15 @@
               <w:noProof/>
             </w:rPr>
           </w:pPr>
-          <w:hyperlink w:anchor="_Toc58247307" w:history="1">
+          <w:hyperlink w:anchor="_Toc58429552" w:history="1">
             <w:r>
               <w:rPr>
                 <w:rStyle w:val="Lienhypertexte"/>
-                <w:noProof/>
-              </w:rPr>
-              <w:t>4]Périmètre du projet</w:t>
+                <w:b/>
+                <w:bCs/>
+                <w:noProof/>
+              </w:rPr>
+              <w:t>3]Objectifs du Projet</w:t>
             </w:r>
             <w:r>
               <w:rPr>
@@ -373,7 +510,7 @@
                 <w:noProof/>
                 <w:webHidden/>
               </w:rPr>
-              <w:instrText xml:space="preserve"> PAGEREF _Toc58247307 \h </w:instrText>
+              <w:instrText xml:space="preserve"> PAGEREF _Toc58429552 \h </w:instrText>
             </w:r>
             <w:r>
               <w:rPr>
@@ -414,13 +551,15 @@
               <w:noProof/>
             </w:rPr>
           </w:pPr>
-          <w:hyperlink w:anchor="_Toc58247308" w:history="1">
+          <w:hyperlink w:anchor="_Toc58429553" w:history="1">
             <w:r>
               <w:rPr>
                 <w:rStyle w:val="Lienhypertexte"/>
-                <w:noProof/>
-              </w:rPr>
-              <w:t>5]Contraintes</w:t>
+                <w:b/>
+                <w:bCs/>
+                <w:noProof/>
+              </w:rPr>
+              <w:t>4]Périmètre du projet</w:t>
             </w:r>
             <w:r>
               <w:rPr>
@@ -441,7 +580,7 @@
                 <w:noProof/>
                 <w:webHidden/>
               </w:rPr>
-              <w:instrText xml:space="preserve"> PAGEREF _Toc58247308 \h </w:instrText>
+              <w:instrText xml:space="preserve"> PAGEREF _Toc58429553 \h </w:instrText>
             </w:r>
             <w:r>
               <w:rPr>
@@ -461,7 +600,7 @@
                 <w:noProof/>
                 <w:webHidden/>
               </w:rPr>
-              <w:t>2</w:t>
+              <w:t>3</w:t>
             </w:r>
             <w:r>
               <w:rPr>
@@ -482,13 +621,15 @@
               <w:noProof/>
             </w:rPr>
           </w:pPr>
-          <w:hyperlink w:anchor="_Toc58247309" w:history="1">
+          <w:hyperlink w:anchor="_Toc58429554" w:history="1">
             <w:r>
               <w:rPr>
                 <w:rStyle w:val="Lienhypertexte"/>
-                <w:noProof/>
-              </w:rPr>
-              <w:t>6]Acteurs</w:t>
+                <w:b/>
+                <w:bCs/>
+                <w:noProof/>
+              </w:rPr>
+              <w:t>5]Contraintes</w:t>
             </w:r>
             <w:r>
               <w:rPr>
@@ -509,7 +650,7 @@
                 <w:noProof/>
                 <w:webHidden/>
               </w:rPr>
-              <w:instrText xml:space="preserve"> PAGEREF _Toc58247309 \h </w:instrText>
+              <w:instrText xml:space="preserve"> PAGEREF _Toc58429554 \h </w:instrText>
             </w:r>
             <w:r>
               <w:rPr>
@@ -550,13 +691,15 @@
               <w:noProof/>
             </w:rPr>
           </w:pPr>
-          <w:hyperlink w:anchor="_Toc58247310" w:history="1">
+          <w:hyperlink w:anchor="_Toc58429555" w:history="1">
             <w:r>
               <w:rPr>
                 <w:rStyle w:val="Lienhypertexte"/>
-                <w:noProof/>
-              </w:rPr>
-              <w:t>7]Macro-Planning</w:t>
+                <w:b/>
+                <w:bCs/>
+                <w:noProof/>
+              </w:rPr>
+              <w:t>6]Acteurs</w:t>
             </w:r>
             <w:r>
               <w:rPr>
@@ -577,7 +720,7 @@
                 <w:noProof/>
                 <w:webHidden/>
               </w:rPr>
-              <w:instrText xml:space="preserve"> PAGEREF _Toc58247310 \h </w:instrText>
+              <w:instrText xml:space="preserve"> PAGEREF _Toc58429555 \h </w:instrText>
             </w:r>
             <w:r>
               <w:rPr>
@@ -618,13 +761,15 @@
               <w:noProof/>
             </w:rPr>
           </w:pPr>
-          <w:hyperlink w:anchor="_Toc58247311" w:history="1">
+          <w:hyperlink w:anchor="_Toc58429556" w:history="1">
             <w:r>
               <w:rPr>
                 <w:rStyle w:val="Lienhypertexte"/>
-                <w:noProof/>
-              </w:rPr>
-              <w:t>8]Ressources</w:t>
+                <w:b/>
+                <w:bCs/>
+                <w:noProof/>
+              </w:rPr>
+              <w:t>7]Macro-Planning</w:t>
             </w:r>
             <w:r>
               <w:rPr>
@@ -645,7 +790,7 @@
                 <w:noProof/>
                 <w:webHidden/>
               </w:rPr>
-              <w:instrText xml:space="preserve"> PAGEREF _Toc58247311 \h </w:instrText>
+              <w:instrText xml:space="preserve"> PAGEREF _Toc58429556 \h </w:instrText>
             </w:r>
             <w:r>
               <w:rPr>
@@ -686,13 +831,15 @@
               <w:noProof/>
             </w:rPr>
           </w:pPr>
-          <w:hyperlink w:anchor="_Toc58247312" w:history="1">
+          <w:hyperlink w:anchor="_Toc58429557" w:history="1">
             <w:r>
               <w:rPr>
                 <w:rStyle w:val="Lienhypertexte"/>
-                <w:noProof/>
-              </w:rPr>
-              <w:t>9]Communication</w:t>
+                <w:b/>
+                <w:bCs/>
+                <w:noProof/>
+              </w:rPr>
+              <w:t>8]Ressources</w:t>
             </w:r>
             <w:r>
               <w:rPr>
@@ -713,7 +860,211 @@
                 <w:noProof/>
                 <w:webHidden/>
               </w:rPr>
-              <w:instrText xml:space="preserve"> PAGEREF _Toc58247312 \h </w:instrText>
+              <w:instrText xml:space="preserve"> PAGEREF _Toc58429557 \h </w:instrText>
+            </w:r>
+            <w:r>
+              <w:rPr>
+                <w:noProof/>
+                <w:webHidden/>
+              </w:rPr>
+            </w:r>
+            <w:r>
+              <w:rPr>
+                <w:noProof/>
+                <w:webHidden/>
+              </w:rPr>
+              <w:fldChar w:fldCharType="separate"/>
+            </w:r>
+            <w:r>
+              <w:rPr>
+                <w:noProof/>
+                <w:webHidden/>
+              </w:rPr>
+              <w:t>4</w:t>
+            </w:r>
+            <w:r>
+              <w:rPr>
+                <w:noProof/>
+                <w:webHidden/>
+              </w:rPr>
+              <w:fldChar w:fldCharType="end"/>
+            </w:r>
+          </w:hyperlink>
+        </w:p>
+        <w:p>
+          <w:pPr>
+            <w:pStyle w:val="TM2"/>
+            <w:tabs>
+              <w:tab w:val="right" w:leader="dot" w:pos="9062"/>
+            </w:tabs>
+            <w:rPr>
+              <w:noProof/>
+            </w:rPr>
+          </w:pPr>
+          <w:hyperlink w:anchor="_Toc58429558" w:history="1">
+            <w:r>
+              <w:rPr>
+                <w:rStyle w:val="Lienhypertexte"/>
+                <w:noProof/>
+              </w:rPr>
+              <w:t>A] Techniques</w:t>
+            </w:r>
+            <w:r>
+              <w:rPr>
+                <w:noProof/>
+                <w:webHidden/>
+              </w:rPr>
+              <w:tab/>
+            </w:r>
+            <w:r>
+              <w:rPr>
+                <w:noProof/>
+                <w:webHidden/>
+              </w:rPr>
+              <w:fldChar w:fldCharType="begin"/>
+            </w:r>
+            <w:r>
+              <w:rPr>
+                <w:noProof/>
+                <w:webHidden/>
+              </w:rPr>
+              <w:instrText xml:space="preserve"> PAGEREF _Toc58429558 \h </w:instrText>
+            </w:r>
+            <w:r>
+              <w:rPr>
+                <w:noProof/>
+                <w:webHidden/>
+              </w:rPr>
+            </w:r>
+            <w:r>
+              <w:rPr>
+                <w:noProof/>
+                <w:webHidden/>
+              </w:rPr>
+              <w:fldChar w:fldCharType="separate"/>
+            </w:r>
+            <w:r>
+              <w:rPr>
+                <w:noProof/>
+                <w:webHidden/>
+              </w:rPr>
+              <w:t>4</w:t>
+            </w:r>
+            <w:r>
+              <w:rPr>
+                <w:noProof/>
+                <w:webHidden/>
+              </w:rPr>
+              <w:fldChar w:fldCharType="end"/>
+            </w:r>
+          </w:hyperlink>
+        </w:p>
+        <w:p>
+          <w:pPr>
+            <w:pStyle w:val="TM2"/>
+            <w:tabs>
+              <w:tab w:val="right" w:leader="dot" w:pos="9062"/>
+            </w:tabs>
+            <w:rPr>
+              <w:noProof/>
+            </w:rPr>
+          </w:pPr>
+          <w:hyperlink w:anchor="_Toc58429559" w:history="1">
+            <w:r>
+              <w:rPr>
+                <w:rStyle w:val="Lienhypertexte"/>
+                <w:noProof/>
+              </w:rPr>
+              <w:t>B] Budgétaires</w:t>
+            </w:r>
+            <w:r>
+              <w:rPr>
+                <w:noProof/>
+                <w:webHidden/>
+              </w:rPr>
+              <w:tab/>
+            </w:r>
+            <w:r>
+              <w:rPr>
+                <w:noProof/>
+                <w:webHidden/>
+              </w:rPr>
+              <w:fldChar w:fldCharType="begin"/>
+            </w:r>
+            <w:r>
+              <w:rPr>
+                <w:noProof/>
+                <w:webHidden/>
+              </w:rPr>
+              <w:instrText xml:space="preserve"> PAGEREF _Toc58429559 \h </w:instrText>
+            </w:r>
+            <w:r>
+              <w:rPr>
+                <w:noProof/>
+                <w:webHidden/>
+              </w:rPr>
+            </w:r>
+            <w:r>
+              <w:rPr>
+                <w:noProof/>
+                <w:webHidden/>
+              </w:rPr>
+              <w:fldChar w:fldCharType="separate"/>
+            </w:r>
+            <w:r>
+              <w:rPr>
+                <w:noProof/>
+                <w:webHidden/>
+              </w:rPr>
+              <w:t>4</w:t>
+            </w:r>
+            <w:r>
+              <w:rPr>
+                <w:noProof/>
+                <w:webHidden/>
+              </w:rPr>
+              <w:fldChar w:fldCharType="end"/>
+            </w:r>
+          </w:hyperlink>
+        </w:p>
+        <w:p>
+          <w:pPr>
+            <w:pStyle w:val="TM2"/>
+            <w:tabs>
+              <w:tab w:val="right" w:leader="dot" w:pos="9062"/>
+            </w:tabs>
+            <w:rPr>
+              <w:noProof/>
+            </w:rPr>
+          </w:pPr>
+          <w:hyperlink w:anchor="_Toc58429560" w:history="1">
+            <w:r>
+              <w:rPr>
+                <w:rStyle w:val="Lienhypertexte"/>
+                <w:noProof/>
+              </w:rPr>
+              <w:t>C] Rentabilité</w:t>
+            </w:r>
+            <w:r>
+              <w:rPr>
+                <w:noProof/>
+                <w:webHidden/>
+              </w:rPr>
+              <w:tab/>
+            </w:r>
+            <w:r>
+              <w:rPr>
+                <w:noProof/>
+                <w:webHidden/>
+              </w:rPr>
+              <w:fldChar w:fldCharType="begin"/>
+            </w:r>
+            <w:r>
+              <w:rPr>
+                <w:noProof/>
+                <w:webHidden/>
+              </w:rPr>
+              <w:instrText xml:space="preserve"> PAGEREF _Toc58429560 \h </w:instrText>
             </w:r>
             <w:r>
               <w:rPr>
@@ -754,10 +1105,82 @@
               <w:noProof/>
             </w:rPr>
           </w:pPr>
-          <w:hyperlink w:anchor="_Toc58247313" w:history="1">
+          <w:hyperlink w:anchor="_Toc58429561" w:history="1">
             <w:r>
               <w:rPr>
                 <w:rStyle w:val="Lienhypertexte"/>
+                <w:b/>
+                <w:bCs/>
+                <w:noProof/>
+              </w:rPr>
+              <w:t>9]Communication</w:t>
+            </w:r>
+            <w:r>
+              <w:rPr>
+                <w:noProof/>
+                <w:webHidden/>
+              </w:rPr>
+              <w:tab/>
+            </w:r>
+            <w:r>
+              <w:rPr>
+                <w:noProof/>
+                <w:webHidden/>
+              </w:rPr>
+              <w:fldChar w:fldCharType="begin"/>
+            </w:r>
+            <w:r>
+              <w:rPr>
+                <w:noProof/>
+                <w:webHidden/>
+              </w:rPr>
+              <w:instrText xml:space="preserve"> PAGEREF _Toc58429561 \h </w:instrText>
+            </w:r>
+            <w:r>
+              <w:rPr>
+                <w:noProof/>
+                <w:webHidden/>
+              </w:rPr>
+            </w:r>
+            <w:r>
+              <w:rPr>
+                <w:noProof/>
+                <w:webHidden/>
+              </w:rPr>
+              <w:fldChar w:fldCharType="separate"/>
+            </w:r>
+            <w:r>
+              <w:rPr>
+                <w:noProof/>
+                <w:webHidden/>
+              </w:rPr>
+              <w:t>5</w:t>
+            </w:r>
+            <w:r>
+              <w:rPr>
+                <w:noProof/>
+                <w:webHidden/>
+              </w:rPr>
+              <w:fldChar w:fldCharType="end"/>
+            </w:r>
+          </w:hyperlink>
+        </w:p>
+        <w:p>
+          <w:pPr>
+            <w:pStyle w:val="TM1"/>
+            <w:tabs>
+              <w:tab w:val="right" w:leader="dot" w:pos="9062"/>
+            </w:tabs>
+            <w:rPr>
+              <w:noProof/>
+            </w:rPr>
+          </w:pPr>
+          <w:hyperlink w:anchor="_Toc58429562" w:history="1">
+            <w:r>
+              <w:rPr>
+                <w:rStyle w:val="Lienhypertexte"/>
+                <w:b/>
+                <w:bCs/>
                 <w:noProof/>
               </w:rPr>
               <w:t>10]Risques</w:t>
@@ -781,7 +1204,7 @@
                 <w:noProof/>
                 <w:webHidden/>
               </w:rPr>
-              <w:instrText xml:space="preserve"> PAGEREF _Toc58247313 \h </w:instrText>
+              <w:instrText xml:space="preserve"> PAGEREF _Toc58429562 \h </w:instrText>
             </w:r>
             <w:r>
               <w:rPr>
@@ -801,7 +1224,7 @@
                 <w:noProof/>
                 <w:webHidden/>
               </w:rPr>
-              <w:t>4</w:t>
+              <w:t>5</w:t>
             </w:r>
             <w:r>
               <w:rPr>
@@ -823,7 +1246,6 @@
       <w:pPr>
         <w:pStyle w:val="Titre1"/>
       </w:pPr>
-      <w:bookmarkStart w:id="4" w:name="_Toc58247304"/>
     </w:p>
     <w:p>
       <w:pPr>
@@ -840,15 +1262,256 @@
         <w:pStyle w:val="Titre1"/>
       </w:pPr>
     </w:p>
+    <w:p/>
     <w:p>
       <w:pPr>
         <w:pStyle w:val="Titre1"/>
+        <w:rPr>
+          <w:b/>
+          <w:bCs/>
+        </w:rPr>
       </w:pPr>
-    </w:p>
+      <w:bookmarkStart w:id="6" w:name="_Toc58429548"/>
+      <w:r>
+        <w:rPr>
+          <w:b/>
+          <w:bCs/>
+        </w:rPr>
+        <w:lastRenderedPageBreak/>
+        <w:t>1]</w:t>
+      </w:r>
+      <w:r>
+        <w:rPr>
+          <w:b/>
+          <w:bCs/>
+        </w:rPr>
+        <w:t xml:space="preserve"> </w:t>
+      </w:r>
+      <w:r>
+        <w:rPr>
+          <w:b/>
+          <w:bCs/>
+        </w:rPr>
+        <w:t>Définition du projet</w:t>
+      </w:r>
+      <w:bookmarkEnd w:id="6"/>
+    </w:p>
+    <w:p/>
+    <w:p>
+      <w:pPr>
+        <w:pStyle w:val="Titre2"/>
+        <w:rPr>
+          <w:u w:val="single"/>
+        </w:rPr>
+      </w:pPr>
+      <w:bookmarkStart w:id="7" w:name="_Toc58429549"/>
+      <w:r>
+        <w:rPr>
+          <w:u w:val="single"/>
+        </w:rPr>
+        <w:t>A] Définition</w:t>
+      </w:r>
+      <w:bookmarkEnd w:id="7"/>
+    </w:p>
+    <w:p>
+      <w:r>
+        <w:t xml:space="preserve">Ce projet va être la réalisation d’un </w:t>
+      </w:r>
+      <w:r>
+        <w:t>« </w:t>
+      </w:r>
+      <w:proofErr w:type="spellStart"/>
+      <w:r>
+        <w:t>manic</w:t>
+      </w:r>
+      <w:proofErr w:type="spellEnd"/>
+      <w:r>
+        <w:t xml:space="preserve"> shooter</w:t>
+      </w:r>
+      <w:r>
+        <w:t> »</w:t>
+      </w:r>
+      <w:r>
+        <w:t xml:space="preserve"> en 2D dans le cadre du projet </w:t>
+      </w:r>
+      <w:proofErr w:type="spellStart"/>
+      <w:r>
+        <w:t>b</w:t>
+      </w:r>
+      <w:r>
+        <w:t>achelor</w:t>
+      </w:r>
+      <w:proofErr w:type="spellEnd"/>
+      <w:r>
+        <w:t>.</w:t>
+      </w:r>
+      <w:r>
+        <w:br/>
+        <w:t>Il s’agit également de mon premier projet de jeu dont je suis le concepteur</w:t>
+      </w:r>
+      <w:r>
+        <w:t>,</w:t>
+      </w:r>
+      <w:r>
+        <w:t xml:space="preserve"> sans client ni consigne</w:t>
+      </w:r>
+      <w:r>
+        <w:t>,</w:t>
+      </w:r>
+      <w:r>
+        <w:t xml:space="preserve"> et où je suis entièrement libre pour mes bonnes et mauvaises idées.</w:t>
+      </w:r>
+      <w:r>
+        <w:br/>
+        <w:t xml:space="preserve">L’idée du projet est donc de réaliser un </w:t>
+      </w:r>
+      <w:r>
+        <w:t>« </w:t>
+      </w:r>
+      <w:proofErr w:type="spellStart"/>
+      <w:r>
+        <w:t>manic</w:t>
+      </w:r>
+      <w:proofErr w:type="spellEnd"/>
+      <w:r>
+        <w:t xml:space="preserve"> shooter</w:t>
+      </w:r>
+      <w:r>
+        <w:t> »</w:t>
+      </w:r>
+      <w:r>
+        <w:t xml:space="preserve"> en 2D, en passant par l’étude des trajectoire dans les « </w:t>
+      </w:r>
+      <w:proofErr w:type="spellStart"/>
+      <w:r>
+        <w:t>bullet</w:t>
+      </w:r>
+      <w:proofErr w:type="spellEnd"/>
+      <w:r>
+        <w:t xml:space="preserve"> </w:t>
+      </w:r>
+      <w:proofErr w:type="spellStart"/>
+      <w:r>
+        <w:t>hells</w:t>
+      </w:r>
+      <w:proofErr w:type="spellEnd"/>
+      <w:r>
+        <w:t> », la conception du personnage et des règles du jeu, tout en essayant d’y apporter une touche conceptuelle pour remettre ce genre de jeu au goût du jour, car à vrai dire</w:t>
+      </w:r>
+      <w:r>
+        <w:t xml:space="preserve"> la bibliothèque des jeux de ce genre se fait de plus en plus vieillissante.</w:t>
+      </w:r>
+    </w:p>
+    <w:p>
+      <w:pPr>
+        <w:pStyle w:val="Titre2"/>
+        <w:rPr>
+          <w:u w:val="single"/>
+        </w:rPr>
+      </w:pPr>
+      <w:bookmarkStart w:id="8" w:name="_Toc58429550"/>
+      <w:r>
+        <w:rPr>
+          <w:u w:val="single"/>
+        </w:rPr>
+        <w:t>B] Problématique</w:t>
+      </w:r>
+      <w:bookmarkEnd w:id="8"/>
+    </w:p>
+    <w:p>
+      <w:r>
+        <w:t xml:space="preserve">Le genre des </w:t>
+      </w:r>
+      <w:proofErr w:type="spellStart"/>
+      <w:r>
+        <w:t>manic</w:t>
+      </w:r>
+      <w:proofErr w:type="spellEnd"/>
+      <w:r>
+        <w:t xml:space="preserve"> shooter se fait vieillissant, la preuve en est les exemples de </w:t>
+      </w:r>
+      <w:proofErr w:type="spellStart"/>
+      <w:r>
+        <w:t>space</w:t>
+      </w:r>
+      <w:proofErr w:type="spellEnd"/>
+      <w:r>
+        <w:t xml:space="preserve"> </w:t>
+      </w:r>
+      <w:proofErr w:type="spellStart"/>
+      <w:r>
+        <w:t>shooters</w:t>
+      </w:r>
+      <w:proofErr w:type="spellEnd"/>
+      <w:r>
+        <w:t xml:space="preserve"> dont on parle encore aujourd’hui ont au moins une vingtaine d’années et peu de jeux du genre ont fait leur nom depuis.</w:t>
+      </w:r>
+      <w:r>
+        <w:br/>
+        <w:t>Mon but sera donc d’essayer de remettre ce genre de jeu au goût du jour.</w:t>
+      </w:r>
+    </w:p>
+    <w:p/>
     <w:p>
       <w:pPr>
         <w:pStyle w:val="Titre1"/>
+        <w:rPr>
+          <w:b/>
+          <w:bCs/>
+        </w:rPr>
       </w:pPr>
+      <w:bookmarkStart w:id="9" w:name="_Toc58429551"/>
+      <w:r>
+        <w:rPr>
+          <w:b/>
+          <w:bCs/>
+        </w:rPr>
+        <w:t>2]Origine du projet</w:t>
+      </w:r>
+      <w:bookmarkEnd w:id="9"/>
+    </w:p>
+    <w:p/>
+    <w:p>
+      <w:r>
+        <w:t xml:space="preserve">Ce projet est réalisé dans le cadre du projet </w:t>
+      </w:r>
+      <w:proofErr w:type="spellStart"/>
+      <w:r>
+        <w:t>bachelor</w:t>
+      </w:r>
+      <w:proofErr w:type="spellEnd"/>
+      <w:r>
+        <w:t xml:space="preserve"> à partir de Décembre 2020 jusqu’en fin d’année scolaire en Juin 2021.</w:t>
+      </w:r>
+      <w:r>
+        <w:br/>
+        <w:t>E</w:t>
+      </w:r>
+      <w:r>
+        <w:t>n le réalisant je compte voir jusqu’où je peux aller en le menant du début à la fin.</w:t>
+      </w:r>
+      <w:r>
+        <w:br/>
+      </w:r>
+      <w:r>
+        <w:t>Parmi les jeux qui m’intriguent sur le plan technique, les « </w:t>
+      </w:r>
+      <w:proofErr w:type="spellStart"/>
+      <w:r>
+        <w:t>manic</w:t>
+      </w:r>
+      <w:proofErr w:type="spellEnd"/>
+      <w:r>
+        <w:t xml:space="preserve"> </w:t>
+      </w:r>
+      <w:proofErr w:type="spellStart"/>
+      <w:r>
+        <w:t>shooters</w:t>
+      </w:r>
+      <w:proofErr w:type="spellEnd"/>
+      <w:r>
+        <w:t> » ont toujours été dans le sommet de la liste, notamment sur les « patterns » des obstacles et des attaques.</w:t>
+      </w:r>
     </w:p>
     <w:p/>
     <w:p>
@@ -859,118 +1522,126 @@
           <w:bCs/>
         </w:rPr>
       </w:pPr>
+      <w:bookmarkStart w:id="10" w:name="_Toc58429552"/>
       <w:r>
         <w:rPr>
           <w:b/>
           <w:bCs/>
         </w:rPr>
-        <w:lastRenderedPageBreak/>
-        <w:t>1]</w:t>
-      </w:r>
-      <w:r>
+        <w:t>3]Objectifs du Projet</w:t>
+      </w:r>
+      <w:bookmarkEnd w:id="10"/>
+    </w:p>
+    <w:p/>
+    <w:p>
+      <w:r>
+        <w:t>Réaliser ce « </w:t>
+      </w:r>
+      <w:proofErr w:type="spellStart"/>
+      <w:r>
+        <w:t>manic</w:t>
+      </w:r>
+      <w:proofErr w:type="spellEnd"/>
+      <w:r>
+        <w:t xml:space="preserve"> shooter » a pour but idéal de remettre ce genre de jeu au goût du jour.</w:t>
+      </w:r>
+      <w:r>
+        <w:br/>
+        <w:t>J’espère également pouvoir faire figurer dans mon portfolio un rendu « gold » de ce projet, ainsi que pouvoir le faire paraitre sur</w:t>
+      </w:r>
+      <w:r>
+        <w:t xml:space="preserve"> divers supports dans la mesure du possible, mais au minimum en exécutable sur PC.</w:t>
+      </w:r>
+      <w:r>
+        <w:br/>
+        <w:t>Sera donc réalisé une application comportant un menu, un écran de sélection de difficulté, un écran de tableau des scores, ainsi qu’un écran pour lancer le jeu.</w:t>
+      </w:r>
+      <w:r>
+        <w:br/>
+        <w:t>Le jeu comportera un à cinq niveaux selon la vitesse de réalisation du projet, voire un niveau extra si le temps le permet.</w:t>
+      </w:r>
+      <w:r>
+        <w:br/>
+        <w:t>Chaque niveau sera composé d’une phase de progression et se complètera par une phase de boss.</w:t>
+      </w:r>
+    </w:p>
+    <w:p/>
+    <w:p>
+      <w:r>
+        <w:br/>
+      </w:r>
+    </w:p>
+    <w:p>
+      <w:pPr>
+        <w:pStyle w:val="Titre1"/>
         <w:rPr>
           <w:b/>
           <w:bCs/>
         </w:rPr>
-        <w:t xml:space="preserve"> </w:t>
-      </w:r>
+      </w:pPr>
+      <w:bookmarkStart w:id="11" w:name="_Toc58429553"/>
       <w:r>
         <w:rPr>
           <w:b/>
           <w:bCs/>
         </w:rPr>
-        <w:t>Définition du projet</w:t>
-      </w:r>
-      <w:bookmarkEnd w:id="4"/>
+        <w:lastRenderedPageBreak/>
+        <w:t>4]Périmètre du projet</w:t>
+      </w:r>
+      <w:bookmarkEnd w:id="11"/>
     </w:p>
     <w:p/>
     <w:p>
       <w:r>
-        <w:t xml:space="preserve">Ce projet va être la réalisation d’un </w:t>
-      </w:r>
-      <w:r>
-        <w:t>« </w:t>
+        <w:t xml:space="preserve">Ce projet </w:t>
+      </w:r>
+      <w:r>
+        <w:t>sera</w:t>
+      </w:r>
+      <w:r>
+        <w:t xml:space="preserve"> réalis</w:t>
+      </w:r>
+      <w:r>
+        <w:t>é</w:t>
+      </w:r>
+      <w:r>
+        <w:t xml:space="preserve"> en l’espace d’un semestre.</w:t>
+      </w:r>
+      <w:r>
+        <w:br/>
+        <w:t xml:space="preserve">Il sera réalisé sur </w:t>
       </w:r>
       <w:proofErr w:type="spellStart"/>
       <w:r>
-        <w:t>manic</w:t>
+        <w:t>Unity</w:t>
       </w:r>
       <w:proofErr w:type="spellEnd"/>
       <w:r>
-        <w:t xml:space="preserve"> shooter</w:t>
-      </w:r>
-      <w:r>
-        <w:t> »</w:t>
-      </w:r>
-      <w:r>
-        <w:t xml:space="preserve"> en 2D dans le cadre du projet </w:t>
+        <w:t xml:space="preserve"> ou </w:t>
       </w:r>
       <w:proofErr w:type="spellStart"/>
       <w:r>
-        <w:t>b</w:t>
-      </w:r>
-      <w:r>
-        <w:t>achelor</w:t>
+        <w:t>Unreal</w:t>
       </w:r>
       <w:proofErr w:type="spellEnd"/>
       <w:r>
-        <w:t>.</w:t>
+        <w:t xml:space="preserve"> Engine 4 après étude des différences et possibilité</w:t>
+      </w:r>
+      <w:r>
+        <w:t>s</w:t>
+      </w:r>
+      <w:r>
+        <w:t xml:space="preserve"> de ces deux moteurs de jeu.</w:t>
       </w:r>
       <w:r>
         <w:br/>
-        <w:t>Il s’agit également de mon premier projet de jeu dont je suis le concepteur</w:t>
-      </w:r>
-      <w:r>
-        <w:t>,</w:t>
-      </w:r>
-      <w:r>
-        <w:t xml:space="preserve"> sans client ni consigne</w:t>
-      </w:r>
-      <w:r>
-        <w:t>,</w:t>
-      </w:r>
-      <w:r>
-        <w:t xml:space="preserve"> et où je suis entièrement libre pour mes bonnes et mauvaises idées.</w:t>
+      </w:r>
+      <w:r>
+        <w:t>Ce projet consistera en un jeu comportant un personnage jouable, ainsi qu’au moins un niveau jouable et la sélection des difficultés.</w:t>
       </w:r>
       <w:r>
         <w:br/>
-        <w:t xml:space="preserve">L’idée du projet est donc de réaliser un </w:t>
-      </w:r>
-      <w:r>
-        <w:t>« </w:t>
-      </w:r>
-      <w:proofErr w:type="spellStart"/>
-      <w:r>
-        <w:t>manic</w:t>
-      </w:r>
-      <w:proofErr w:type="spellEnd"/>
-      <w:r>
-        <w:t xml:space="preserve"> shooter</w:t>
-      </w:r>
-      <w:r>
-        <w:t> »</w:t>
-      </w:r>
-      <w:r>
-        <w:t xml:space="preserve"> en 2D, en passant par l’étude des trajectoire dans les « </w:t>
-      </w:r>
-      <w:proofErr w:type="spellStart"/>
-      <w:r>
-        <w:t>bullet</w:t>
-      </w:r>
-      <w:proofErr w:type="spellEnd"/>
-      <w:r>
-        <w:t xml:space="preserve"> </w:t>
-      </w:r>
-      <w:proofErr w:type="spellStart"/>
-      <w:r>
-        <w:t>hells</w:t>
-      </w:r>
-      <w:proofErr w:type="spellEnd"/>
-      <w:r>
-        <w:t> », la conception du personnage et des règles du jeu, tout en essayant d’y apporter une touche conceptuelle pour remettre ce genre de jeu au goût du jour, car à vrai dire</w:t>
-      </w:r>
-      <w:r>
-        <w:t xml:space="preserve"> la bibliothèque des jeux de ce genre se fait de plus en plus vieillissante.</w:t>
+        <w:t>Une fois ceci fait et selon le temps qu’il reste ce premier niveau poussé au maximum sera utilisé comme base pour itérer davantage de niveaux et en faire un jeu complet de niveau gold.</w:t>
       </w:r>
     </w:p>
     <w:p/>
@@ -982,20 +1653,20 @@
           <w:bCs/>
         </w:rPr>
       </w:pPr>
-      <w:bookmarkStart w:id="5" w:name="_Toc58247305"/>
+      <w:bookmarkStart w:id="12" w:name="_Toc58429554"/>
       <w:r>
         <w:rPr>
           <w:b/>
           <w:bCs/>
         </w:rPr>
-        <w:t>2]Origine du projet</w:t>
-      </w:r>
-      <w:bookmarkEnd w:id="5"/>
+        <w:t>5]Contraintes</w:t>
+      </w:r>
+      <w:bookmarkEnd w:id="12"/>
     </w:p>
     <w:p/>
     <w:p>
       <w:r>
-        <w:t xml:space="preserve">Ce projet est réalisé dans le cadre du projet </w:t>
+        <w:t xml:space="preserve">Ce projet doit être réalisé en l’espace d’un semestre avec les cours de </w:t>
       </w:r>
       <w:proofErr w:type="spellStart"/>
       <w:r>
@@ -1003,36 +1674,28 @@
       </w:r>
       <w:proofErr w:type="spellEnd"/>
       <w:r>
-        <w:t xml:space="preserve"> à partir de Décembre 2020 jusqu’en fin d’année scolaire en Juin 2021.</w:t>
+        <w:t xml:space="preserve"> en parallèle.</w:t>
       </w:r>
       <w:r>
         <w:br/>
-        <w:t>E</w:t>
-      </w:r>
-      <w:r>
-        <w:t>n le réalisant je compte voir jusqu’où je peux aller en le menant du début à la fin.</w:t>
+        <w:t>Je suis le seul acteur du projet</w:t>
+      </w:r>
+      <w:r>
+        <w:t>.</w:t>
       </w:r>
       <w:r>
         <w:br/>
-      </w:r>
-      <w:r>
-        <w:t>Parmi les jeux qui m’intriguent sur le plan technique, les « </w:t>
-      </w:r>
-      <w:proofErr w:type="spellStart"/>
-      <w:r>
-        <w:t>manic</w:t>
-      </w:r>
-      <w:proofErr w:type="spellEnd"/>
-      <w:r>
-        <w:t xml:space="preserve"> </w:t>
-      </w:r>
-      <w:proofErr w:type="spellStart"/>
-      <w:r>
-        <w:t>shooters</w:t>
-      </w:r>
-      <w:proofErr w:type="spellEnd"/>
-      <w:r>
-        <w:t> » ont toujours été dans le sommet de la liste, notamment sur les « patterns » des obstacles et des attaques.</w:t>
+        <w:t>Il y aura sans doute un travail conséquent, dans la production et la recherche des assets graphiques et sonores, auquel je ne suis pas préparé.</w:t>
+      </w:r>
+      <w:r>
+        <w:br/>
+        <w:t xml:space="preserve">Je ne suis pas non plus habitué à gérer ou planifier un projet de </w:t>
+      </w:r>
+      <w:r>
+        <w:t>cette ampleur</w:t>
+      </w:r>
+      <w:r>
+        <w:t>.</w:t>
       </w:r>
     </w:p>
     <w:p/>
@@ -1044,40 +1707,23 @@
           <w:bCs/>
         </w:rPr>
       </w:pPr>
-      <w:bookmarkStart w:id="6" w:name="_Toc58247306"/>
+      <w:bookmarkStart w:id="13" w:name="_Toc58429555"/>
       <w:r>
         <w:rPr>
           <w:b/>
           <w:bCs/>
         </w:rPr>
-        <w:t>3]Objectifs du Projet</w:t>
-      </w:r>
-      <w:bookmarkEnd w:id="6"/>
+        <w:t>6]Acteurs</w:t>
+      </w:r>
+      <w:bookmarkEnd w:id="13"/>
     </w:p>
     <w:p/>
     <w:p>
       <w:r>
-        <w:t>Réaliser ce « </w:t>
-      </w:r>
-      <w:proofErr w:type="spellStart"/>
-      <w:r>
-        <w:t>manic</w:t>
-      </w:r>
-      <w:proofErr w:type="spellEnd"/>
-      <w:r>
-        <w:t xml:space="preserve"> shooter » a pour but idéal de remettre ce genre de jeu au goût du jour.</w:t>
-      </w:r>
-      <w:r>
-        <w:br/>
-        <w:t>J’espère également pouvoir faire figurer dans mon portfolio un rendu « gold » de ce projet, ainsi que pouvoir le faire paraitre sur</w:t>
-      </w:r>
-      <w:r>
-        <w:t xml:space="preserve"> divers supports dans la mesure du possible, mais au minimum en exécutable sur PC.</w:t>
-      </w:r>
-      <w:r>
-        <w:br/>
-      </w:r>
-    </w:p>
+        <w:t>Romain Schlotter est le seul acteur du projet allant du concept à la gestion de projet en passant par les assets jusqu’à la partie programmation.</w:t>
+      </w:r>
+    </w:p>
+    <w:p/>
     <w:p>
       <w:pPr>
         <w:pStyle w:val="Titre1"/>
@@ -1086,74 +1732,273 @@
           <w:bCs/>
         </w:rPr>
       </w:pPr>
-      <w:bookmarkStart w:id="7" w:name="_Toc58247307"/>
+      <w:bookmarkStart w:id="14" w:name="_Toc58429556"/>
       <w:r>
         <w:rPr>
           <w:b/>
           <w:bCs/>
         </w:rPr>
-        <w:t>4]Périmètre du projet</w:t>
-      </w:r>
-      <w:bookmarkStart w:id="8" w:name="_Toc58247308"/>
-      <w:bookmarkEnd w:id="7"/>
+        <w:t>7]Macro-Planning</w:t>
+      </w:r>
+      <w:bookmarkEnd w:id="14"/>
     </w:p>
     <w:p/>
     <w:p>
       <w:r>
+        <w:t>Le projet commencera donc après sa potentielle validation le 16 Décembre 2020 et doit être complété en Juin 2021 à la date de sa présentation.</w:t>
+      </w:r>
+    </w:p>
+    <w:p>
+      <w:r>
+        <w:t>-12/2020</w:t>
+      </w:r>
+    </w:p>
+    <w:p>
+      <w:r>
+        <w:t>Début du projet après sa validation.</w:t>
+      </w:r>
+    </w:p>
+    <w:p>
+      <w:r>
+        <w:t>-01/2021</w:t>
+      </w:r>
+    </w:p>
+    <w:p>
+      <w:r>
+        <w:t>Validation des concepts et éléments formels du jeu.</w:t>
+      </w:r>
+    </w:p>
+    <w:p>
+      <w:r>
+        <w:t>-02/2021</w:t>
+      </w:r>
+      <w:r>
+        <w:br/>
+        <w:t>Souhaitant que le jeu puisse tourner sur diverses plateformes, j’aimerais avoir un prototype jouable début Février afin de tester les contrôles et vérifier la cohérence des contrôles sur les plateformes au courant de ce mois.</w:t>
+      </w:r>
+    </w:p>
+    <w:p/>
+    <w:p>
+      <w:r>
+        <w:lastRenderedPageBreak/>
+        <w:t>-03/2021</w:t>
+      </w:r>
+    </w:p>
+    <w:p>
+      <w:r>
+        <w:t>Recherches &amp; Développement sur le projet pour pousser et préparer au maximum la réutilisation et maintenabilité du code du premier niveau.</w:t>
+      </w:r>
+    </w:p>
+    <w:p>
+      <w:r>
+        <w:t>-04/2021</w:t>
+      </w:r>
+    </w:p>
+    <w:p>
+      <w:r>
+        <w:t>Finalisation du premier niveau jouable en version gold, avec le changement de la difficulté.</w:t>
+      </w:r>
+    </w:p>
+    <w:p>
+      <w:r>
+        <w:t>-05/2021</w:t>
+      </w:r>
+    </w:p>
+    <w:p>
+      <w:r>
+        <w:t>Itération pour la création des niveaux suivants.</w:t>
+      </w:r>
+    </w:p>
+    <w:p>
+      <w:r>
+        <w:t>-06/2021</w:t>
+      </w:r>
+    </w:p>
+    <w:p>
+      <w:r>
+        <w:t>Finalisation du projet, de la documentation et rendu.</w:t>
+      </w:r>
+    </w:p>
+    <w:p/>
+    <w:p>
+      <w:pPr>
+        <w:pStyle w:val="Titre1"/>
+        <w:rPr>
+          <w:b/>
+          <w:bCs/>
+        </w:rPr>
+      </w:pPr>
+      <w:bookmarkStart w:id="15" w:name="_Toc58429557"/>
+      <w:r>
+        <w:rPr>
+          <w:b/>
+          <w:bCs/>
+        </w:rPr>
+        <w:t>8]Ressources</w:t>
+      </w:r>
+      <w:bookmarkEnd w:id="15"/>
+    </w:p>
+    <w:p/>
+    <w:p>
+      <w:pPr>
+        <w:pStyle w:val="Titre2"/>
+        <w:rPr>
+          <w:u w:val="single"/>
+        </w:rPr>
+      </w:pPr>
+      <w:bookmarkStart w:id="16" w:name="_Toc58429558"/>
+      <w:r>
+        <w:rPr>
+          <w:u w:val="single"/>
+        </w:rPr>
+        <w:t>A] Techniques</w:t>
+      </w:r>
+      <w:bookmarkEnd w:id="16"/>
+    </w:p>
+    <w:p>
+      <w:r>
         <w:t xml:space="preserve">Ce projet </w:t>
       </w:r>
       <w:r>
-        <w:t>sera</w:t>
-      </w:r>
-      <w:r>
-        <w:t xml:space="preserve"> réalis</w:t>
-      </w:r>
-      <w:r>
-        <w:t>é</w:t>
-      </w:r>
-      <w:r>
-        <w:t xml:space="preserve"> en l’espace d’un semestre.</w:t>
+        <w:t xml:space="preserve">sera réalisé sur </w:t>
+      </w:r>
+      <w:proofErr w:type="spellStart"/>
+      <w:r>
+        <w:t>Unity</w:t>
+      </w:r>
+      <w:proofErr w:type="spellEnd"/>
+      <w:r>
+        <w:t xml:space="preserve"> ou </w:t>
+      </w:r>
+      <w:proofErr w:type="spellStart"/>
+      <w:r>
+        <w:t>Unreal</w:t>
+      </w:r>
+      <w:proofErr w:type="spellEnd"/>
+      <w:r>
+        <w:t xml:space="preserve"> Engine 4 après étude des différences et possibilités de ces deux moteurs de jeu.</w:t>
       </w:r>
       <w:r>
         <w:br/>
-        <w:t xml:space="preserve">Il sera réalisé sur </w:t>
+        <w:t xml:space="preserve">Pour le porter sur diverses plateformes, à savoir : la Switch, la PS4, la Xbox, je peux avoir accès aux SDK disponibles avec </w:t>
       </w:r>
       <w:proofErr w:type="spellStart"/>
       <w:r>
+        <w:t>Ludus</w:t>
+      </w:r>
+      <w:proofErr w:type="spellEnd"/>
+      <w:r>
+        <w:t xml:space="preserve"> Académie.</w:t>
+      </w:r>
+      <w:r>
+        <w:br/>
+        <w:t>Sinon, j’ai la suite office pour les outils de concepts et de gestion de projet ainsi que mon ordinateur pour utiliser tout ça.</w:t>
+      </w:r>
+    </w:p>
+    <w:p>
+      <w:pPr>
+        <w:pStyle w:val="Titre2"/>
+        <w:rPr>
+          <w:u w:val="single"/>
+        </w:rPr>
+      </w:pPr>
+      <w:bookmarkStart w:id="17" w:name="_Toc58429559"/>
+      <w:r>
+        <w:rPr>
+          <w:u w:val="single"/>
+        </w:rPr>
+        <w:t>B] Budgétaires</w:t>
+      </w:r>
+      <w:bookmarkEnd w:id="17"/>
+    </w:p>
+    <w:p>
+      <w:r>
+        <w:t>Ce jeu étant un projet étudiant, il ne coûtera rien ou pas grand-chose, n’ayant aucun apport de départ en plus de ce qui est déjà présent, et n’est pas prévu pour générer un quelconque chiffre d’affaire.</w:t>
+      </w:r>
+      <w:r>
+        <w:br/>
+        <w:t>Si le projet venait à générer plus de 100 000$ durant une année fiscale</w:t>
+      </w:r>
+      <w:r>
+        <w:t xml:space="preserve">, la licence </w:t>
+      </w:r>
+      <w:proofErr w:type="spellStart"/>
+      <w:r>
+        <w:t>U</w:t>
+      </w:r>
+      <w:r>
+        <w:t>nity</w:t>
+      </w:r>
+      <w:proofErr w:type="spellEnd"/>
+      <w:r>
+        <w:t xml:space="preserve"> pro à 1800$/an doit être achetée pour continuer d’utiliser </w:t>
+      </w:r>
+      <w:proofErr w:type="spellStart"/>
+      <w:r>
         <w:t>Unity</w:t>
       </w:r>
       <w:proofErr w:type="spellEnd"/>
       <w:r>
-        <w:t xml:space="preserve"> ou </w:t>
+        <w:t>.</w:t>
+      </w:r>
+      <w:r>
+        <w:br/>
+        <w:t>Pour publier l’application sur Google Play, un compte doit être créer et les frais d’inscriptions du compte développeur sont de 25€.</w:t>
+      </w:r>
+      <w:r>
+        <w:br/>
+        <w:t>Pour la publication sur Steam 100$ doivent être payés puis la plateforme récupère 30% des gains.</w:t>
+      </w:r>
+      <w:r>
+        <w:br/>
+      </w:r>
+      <w:r>
+        <w:t>Pour la publication sur les consoles Switch/Xbox/PlayStation, les prix doivent être vérifiés.</w:t>
+      </w:r>
+    </w:p>
+    <w:p>
+      <w:pPr>
+        <w:pStyle w:val="Titre2"/>
+        <w:rPr>
+          <w:u w:val="single"/>
+        </w:rPr>
+      </w:pPr>
+      <w:bookmarkStart w:id="18" w:name="_Toc58429560"/>
+      <w:r>
+        <w:rPr>
+          <w:u w:val="single"/>
+        </w:rPr>
+        <w:t>C] Rentabilité</w:t>
+      </w:r>
+      <w:bookmarkEnd w:id="18"/>
+    </w:p>
+    <w:p>
+      <w:r>
+        <w:t xml:space="preserve">Le jeu n’étant pour l’instant qu’un projet de </w:t>
       </w:r>
       <w:proofErr w:type="spellStart"/>
       <w:r>
-        <w:t>Unreal</w:t>
+        <w:t>bachelor</w:t>
       </w:r>
       <w:proofErr w:type="spellEnd"/>
       <w:r>
-        <w:t xml:space="preserve"> Engine 4 après étude des différences et possibilité</w:t>
-      </w:r>
-      <w:r>
-        <w:t>s</w:t>
-      </w:r>
-      <w:r>
-        <w:t xml:space="preserve"> de ces deux moteurs de jeu.</w:t>
+        <w:t>, il n’est pas prévu pour être rentable.</w:t>
       </w:r>
       <w:r>
         <w:br/>
       </w:r>
       <w:r>
-        <w:t>Ce projet consistera en un jeu comportant un personnage jouable, ainsi qu’au moins un niveau jouable et la sélection des difficultés.</w:t>
-      </w:r>
-      <w:r>
-        <w:br/>
-        <w:t>Une fois ceci fait et selon le temps qu’il reste ce premier niveau poussé au maximum sera utilisé comme base pour itérer davantage de niveaux et en faire un jeu complet de niveau gold.</w:t>
+        <w:t>C</w:t>
+      </w:r>
+      <w:r>
+        <w:t>ela sera à revérifier à la fin du projet si le jeu semble commercialisable.</w:t>
       </w:r>
     </w:p>
     <w:p/>
     <w:p/>
     <w:p/>
+    <w:p/>
+    <w:p/>
     <w:p>
       <w:pPr>
         <w:pStyle w:val="Titre1"/>
@@ -1162,49 +2007,37 @@
           <w:bCs/>
         </w:rPr>
       </w:pPr>
+      <w:bookmarkStart w:id="19" w:name="_Toc58429561"/>
       <w:r>
         <w:rPr>
           <w:b/>
           <w:bCs/>
         </w:rPr>
         <w:lastRenderedPageBreak/>
-        <w:t>5]Contraintes</w:t>
-      </w:r>
-      <w:bookmarkEnd w:id="8"/>
+        <w:t>9]Communication</w:t>
+      </w:r>
+      <w:bookmarkEnd w:id="19"/>
     </w:p>
     <w:p/>
     <w:p>
       <w:r>
-        <w:t xml:space="preserve">Ce projet doit être réalisé en l’espace d’un semestre avec les cours de </w:t>
+        <w:t xml:space="preserve">Pour suivre la progression du projet, je vais utiliser « Planner » de la suite office, ainsi que « </w:t>
       </w:r>
       <w:proofErr w:type="spellStart"/>
       <w:r>
-        <w:t>bachelor</w:t>
+        <w:t>Github</w:t>
       </w:r>
       <w:proofErr w:type="spellEnd"/>
       <w:r>
-        <w:t xml:space="preserve"> en parallèle.</w:t>
+        <w:t> » pour enregistrer les itérations et je vais essayer autant que faire se peut de maintenir un Changelog et une documentation la plus complète possible tout au long du projet.</w:t>
       </w:r>
       <w:r>
         <w:br/>
-        <w:t>Je suis le seul acteur du projet</w:t>
-      </w:r>
-      <w:r>
-        <w:t>.</w:t>
+        <w:t>Des réunions Teams, puis en présentiel quand la situation le permettra, seront réalisées avec mes formateurs pour faire un point régulier sur l’avancement du projet.</w:t>
       </w:r>
       <w:r>
         <w:br/>
-        <w:t>Il y aura sans doute un travail conséquent, dans la production et la recherche des assets graphiques et sonores, auquel je ne suis pas préparé.</w:t>
-      </w:r>
-      <w:r>
-        <w:br/>
-        <w:t xml:space="preserve">Je ne suis pas non plus habitué à gérer ou planifier un projet de </w:t>
-      </w:r>
-      <w:r>
-        <w:t>cette ampleur</w:t>
-      </w:r>
-      <w:r>
-        <w:t>.</w:t>
+        <w:t>Enfin l’essentiel de ces communications s’établiront par mail.</w:t>
       </w:r>
     </w:p>
     <w:p/>
@@ -1216,232 +2049,15 @@
           <w:bCs/>
         </w:rPr>
       </w:pPr>
-      <w:bookmarkStart w:id="9" w:name="_Toc58247309"/>
+      <w:bookmarkStart w:id="20" w:name="_Toc58429562"/>
       <w:r>
         <w:rPr>
           <w:b/>
           <w:bCs/>
         </w:rPr>
-        <w:t>6]Acteurs</w:t>
-      </w:r>
-      <w:bookmarkEnd w:id="9"/>
-    </w:p>
-    <w:p/>
-    <w:p>
-      <w:r>
-        <w:t>Romain Schlotter est le seul acteur du projet allant du concept à la gestion de projet en passant par les assets jusqu’à la partie programmation.</w:t>
-      </w:r>
-    </w:p>
-    <w:p/>
-    <w:p>
-      <w:pPr>
-        <w:pStyle w:val="Titre1"/>
-        <w:rPr>
-          <w:b/>
-          <w:bCs/>
-        </w:rPr>
-      </w:pPr>
-      <w:bookmarkStart w:id="10" w:name="_Toc58247310"/>
-      <w:r>
-        <w:rPr>
-          <w:b/>
-          <w:bCs/>
-        </w:rPr>
-        <w:t>7]Macro-Planning</w:t>
-      </w:r>
-      <w:bookmarkEnd w:id="10"/>
-    </w:p>
-    <w:p>
-      <w:bookmarkStart w:id="11" w:name="_Toc58247311"/>
-    </w:p>
-    <w:p>
-      <w:r>
-        <w:t>Le projet commencera donc après sa potentielle validation le 16 Décembre 2020 et doit être complété en Juin 2021 à la date de sa présentation.</w:t>
-      </w:r>
-    </w:p>
-    <w:p>
-      <w:r>
-        <w:t>-12/2020</w:t>
-      </w:r>
-    </w:p>
-    <w:p>
-      <w:r>
-        <w:t>Début du projet après sa validation.</w:t>
-      </w:r>
-    </w:p>
-    <w:p>
-      <w:r>
-        <w:t>-01/2021</w:t>
-      </w:r>
-    </w:p>
-    <w:p>
-      <w:r>
-        <w:t>Validation des concepts et éléments formels du jeu.</w:t>
-      </w:r>
-    </w:p>
-    <w:p>
-      <w:r>
-        <w:t>-02/2021</w:t>
-      </w:r>
-      <w:r>
-        <w:br/>
-        <w:t>Souhaitant que le jeu puisse tourner sur diverses plateformes, j’aimerais avoir un prototype jouable début Février afin de tester les contrôles et vérifier la cohérence des contrôles sur les plateformes au courant de ce mois.</w:t>
-      </w:r>
-    </w:p>
-    <w:p>
-      <w:r>
-        <w:t>-03/2021</w:t>
-      </w:r>
-    </w:p>
-    <w:p>
-      <w:r>
-        <w:t>Recherches &amp; Développement sur le projet pour pousser et préparer au maximum la réutilisation et maintenabilité du code du premier niveau.</w:t>
-      </w:r>
-    </w:p>
-    <w:p>
-      <w:r>
-        <w:t>-04/2021</w:t>
-      </w:r>
-    </w:p>
-    <w:p>
-      <w:r>
-        <w:t>Finalisation du premier niveau jouable en version gold, avec le changement de la difficulté.</w:t>
-      </w:r>
-    </w:p>
-    <w:p>
-      <w:r>
-        <w:t>-05/2021</w:t>
-      </w:r>
-    </w:p>
-    <w:p>
-      <w:r>
-        <w:t>Itération pour la création des niveaux suivants.</w:t>
-      </w:r>
-    </w:p>
-    <w:p>
-      <w:r>
-        <w:t>-06/2021</w:t>
-      </w:r>
-    </w:p>
-    <w:p>
-      <w:r>
-        <w:t>Finalisation du projet, de la documentation et rendu.</w:t>
-      </w:r>
-    </w:p>
-    <w:p>
-      <w:pPr>
-        <w:pStyle w:val="Titre1"/>
-        <w:rPr>
-          <w:b/>
-          <w:bCs/>
-        </w:rPr>
-      </w:pPr>
-      <w:r>
-        <w:rPr>
-          <w:b/>
-          <w:bCs/>
-        </w:rPr>
-        <w:lastRenderedPageBreak/>
-        <w:t>8]Ressources</w:t>
-      </w:r>
-      <w:bookmarkEnd w:id="11"/>
-    </w:p>
-    <w:p/>
-    <w:p>
-      <w:r>
-        <w:t xml:space="preserve">Ce projet </w:t>
-      </w:r>
-      <w:r>
-        <w:t xml:space="preserve">sera réalisé sur </w:t>
-      </w:r>
-      <w:proofErr w:type="spellStart"/>
-      <w:r>
-        <w:t>Unity</w:t>
-      </w:r>
-      <w:proofErr w:type="spellEnd"/>
-      <w:r>
-        <w:t xml:space="preserve"> ou </w:t>
-      </w:r>
-      <w:proofErr w:type="spellStart"/>
-      <w:r>
-        <w:t>Unreal</w:t>
-      </w:r>
-      <w:proofErr w:type="spellEnd"/>
-      <w:r>
-        <w:t xml:space="preserve"> Engine 4 après étude des différences et possibilités de ces deux moteurs de jeu.</w:t>
-      </w:r>
-      <w:r>
-        <w:br/>
-        <w:t xml:space="preserve">Pour le porter sur diverses plateformes, à savoir : la Switch, la PS4, la Xbox, je peux avoir accès aux SDK disponibles avec </w:t>
-      </w:r>
-      <w:proofErr w:type="spellStart"/>
-      <w:r>
-        <w:t>Ludus</w:t>
-      </w:r>
-      <w:proofErr w:type="spellEnd"/>
-      <w:r>
-        <w:t xml:space="preserve"> Académie.</w:t>
-      </w:r>
-      <w:r>
-        <w:br/>
-        <w:t>Sinon, j’ai la suite office pour les outils de concepts et de gestion de projet ainsi que mon ordinateur pour utiliser tout ça.</w:t>
-      </w:r>
-      <w:r>
-        <w:br/>
-        <w:t>Ce jeu étant un projet étudiant, il ne coûtera rien ou pas grand-chose, n’ayant aucun apport de départ en plus de ce qui est déjà présent, et n’est pas prévu pour générer un quelconque chiffre d’affaire.</w:t>
-      </w:r>
-    </w:p>
-    <w:p/>
-    <w:p>
-      <w:pPr>
-        <w:pStyle w:val="Titre1"/>
-        <w:rPr>
-          <w:b/>
-          <w:bCs/>
-        </w:rPr>
-      </w:pPr>
-      <w:bookmarkStart w:id="12" w:name="_Toc58247312"/>
-      <w:r>
-        <w:rPr>
-          <w:b/>
-          <w:bCs/>
-        </w:rPr>
-        <w:t>9]Communication</w:t>
-      </w:r>
-      <w:bookmarkEnd w:id="12"/>
-    </w:p>
-    <w:p/>
-    <w:p>
-      <w:r>
-        <w:t xml:space="preserve">Pour suivre la progression du projet, je vais utiliser « Planner » de la suite office, ainsi que « </w:t>
-      </w:r>
-      <w:proofErr w:type="spellStart"/>
-      <w:r>
-        <w:t>Github</w:t>
-      </w:r>
-      <w:proofErr w:type="spellEnd"/>
-      <w:r>
-        <w:t> » pour enregistrer les itérations et je vais essayer autant que faire se peut de maintenir un Changelog et une documentation la plus complète possible tout au long du projet.</w:t>
-      </w:r>
-    </w:p>
-    <w:p/>
-    <w:p>
-      <w:pPr>
-        <w:pStyle w:val="Titre1"/>
-        <w:rPr>
-          <w:b/>
-          <w:bCs/>
-        </w:rPr>
-      </w:pPr>
-      <w:bookmarkStart w:id="13" w:name="_Toc58247313"/>
-      <w:r>
-        <w:rPr>
-          <w:b/>
-          <w:bCs/>
-        </w:rPr>
         <w:t>10]Risques</w:t>
       </w:r>
-      <w:bookmarkEnd w:id="13"/>
+      <w:bookmarkEnd w:id="20"/>
     </w:p>
     <w:p/>
     <w:p>

</xml_diff>